<commit_message>
Fix acceptatietest, Fix revisiedocument
</commit_message>
<xml_diff>
--- a/Kt2/2.2/8 RevisieDocument.docx
+++ b/Kt2/2.2/8 RevisieDocument.docx
@@ -1210,13 +1210,13 @@
               <w:rPr>
                 <w:sz w:val="22"/>
               </w:rPr>
-              <w:t>V1.1</w:t>
+              <w:t>V1.</w:t>
             </w:r>
             <w:r>
               <w:rPr>
                 <w:sz w:val="22"/>
               </w:rPr>
-              <w:t>.1</w:t>
+              <w:t>0.2</w:t>
             </w:r>
           </w:p>
         </w:tc>
@@ -1309,16 +1309,332 @@
             <w:shd w:val="clear" w:color="auto" w:fill="auto"/>
           </w:tcPr>
           <w:p>
-            <w:r>
-              <w:t xml:space="preserve">+ </w:t>
-            </w:r>
-            <w:r>
-              <w:t>Bug fix tijdens het laden van resultaten</w:t>
-            </w:r>
+            <w:pPr>
+              <w:rPr>
+                <w:lang w:val="en-US"/>
+              </w:rPr>
+            </w:pPr>
+            <w:r>
+              <w:t>+ Bug fix tijdens het laden van resultaten</w:t>
+            </w:r>
+            <w:r>
+              <w:t xml:space="preserve">, een query command was verkeerd beschreven. </w:t>
+            </w:r>
+            <w:r>
+              <w:br/>
+            </w:r>
+            <w:r>
+              <w:rPr>
+                <w:lang w:val="en-US"/>
+              </w:rPr>
+              <w:t>+</w:t>
+            </w:r>
+            <w:r>
+              <w:rPr>
+                <w:lang w:val="en-US"/>
+              </w:rPr>
+              <w:t>Query new</w:t>
+            </w:r>
+            <w:r>
+              <w:rPr>
+                <w:lang w:val="en-US"/>
+              </w:rPr>
+              <w:t xml:space="preserve"> </w:t>
+            </w:r>
+            <w:r>
+              <w:rPr>
+                <w:rFonts w:ascii="Consolas" w:hAnsi="Consolas" w:cs="Consolas"/>
+                <w:color w:val="A31515"/>
+                <w:sz w:val="19"/>
+                <w:szCs w:val="19"/>
+                <w:highlight w:val="white"/>
+                <w:lang w:val="en-US"/>
+              </w:rPr>
+              <w:t>select * from tbl_Score order by Id Desc limit 1</w:t>
+            </w:r>
+            <w:r>
+              <w:rPr>
+                <w:lang w:val="en-US"/>
+              </w:rPr>
+              <w:br/>
+            </w:r>
+            <w:r>
+              <w:rPr>
+                <w:lang w:val="en-US"/>
+              </w:rPr>
+              <w:t xml:space="preserve">- </w:t>
+            </w:r>
+            <w:r>
+              <w:rPr>
+                <w:lang w:val="en-US"/>
+              </w:rPr>
+              <w:t xml:space="preserve">Query old </w:t>
+            </w:r>
+            <w:r>
+              <w:rPr>
+                <w:rFonts w:ascii="Consolas" w:hAnsi="Consolas" w:cs="Consolas"/>
+                <w:color w:val="A31515"/>
+                <w:sz w:val="19"/>
+                <w:szCs w:val="19"/>
+                <w:highlight w:val="white"/>
+                <w:lang w:val="en-US"/>
+              </w:rPr>
+              <w:t>select * from tbl_Score</w:t>
+            </w:r>
+          </w:p>
+          <w:p>
+            <w:pPr>
+              <w:rPr>
+                <w:rFonts w:ascii="Consolas" w:hAnsi="Consolas" w:cs="Consolas"/>
+                <w:color w:val="A31515"/>
+                <w:sz w:val="19"/>
+                <w:szCs w:val="19"/>
+                <w:lang w:val="en-US"/>
+              </w:rPr>
+            </w:pPr>
           </w:p>
         </w:tc>
       </w:tr>
     </w:tbl>
+    <w:p>
+      <w:pPr>
+        <w:rPr>
+          <w:lang w:val="en-US"/>
+        </w:rPr>
+      </w:pPr>
+    </w:p>
+    <w:p>
+      <w:pPr>
+        <w:rPr>
+          <w:lang w:val="en-US"/>
+        </w:rPr>
+      </w:pPr>
+    </w:p>
+    <w:tbl>
+      <w:tblPr>
+        <w:tblStyle w:val="Tabelraster"/>
+        <w:tblW w:w="9039" w:type="dxa"/>
+        <w:tblLook w:val="04A0"/>
+      </w:tblPr>
+      <w:tblGrid>
+        <w:gridCol w:w="2091"/>
+        <w:gridCol w:w="4362"/>
+        <w:gridCol w:w="2586"/>
+      </w:tblGrid>
+      <w:tr>
+        <w:trPr>
+          <w:trHeight w:val="191"/>
+        </w:trPr>
+        <w:tc>
+          <w:tcPr>
+            <w:tcW w:w="2091" w:type="dxa"/>
+            <w:shd w:val="clear" w:color="auto" w:fill="70AD47" w:themeFill="accent6"/>
+          </w:tcPr>
+          <w:p>
+            <w:pPr>
+              <w:rPr>
+                <w:b/>
+              </w:rPr>
+            </w:pPr>
+            <w:r>
+              <w:rPr>
+                <w:b/>
+              </w:rPr>
+              <w:t>Revisie</w:t>
+            </w:r>
+          </w:p>
+        </w:tc>
+        <w:tc>
+          <w:tcPr>
+            <w:tcW w:w="4362" w:type="dxa"/>
+            <w:shd w:val="clear" w:color="auto" w:fill="70AD47" w:themeFill="accent6"/>
+          </w:tcPr>
+          <w:p>
+            <w:pPr>
+              <w:rPr>
+                <w:b/>
+              </w:rPr>
+            </w:pPr>
+            <w:r>
+              <w:rPr>
+                <w:b/>
+              </w:rPr>
+              <w:t>Datum</w:t>
+            </w:r>
+          </w:p>
+        </w:tc>
+        <w:tc>
+          <w:tcPr>
+            <w:tcW w:w="2586" w:type="dxa"/>
+            <w:shd w:val="clear" w:color="auto" w:fill="70AD47" w:themeFill="accent6"/>
+          </w:tcPr>
+          <w:p>
+            <w:pPr>
+              <w:rPr>
+                <w:b/>
+              </w:rPr>
+            </w:pPr>
+            <w:r>
+              <w:rPr>
+                <w:b/>
+              </w:rPr>
+              <w:t>Auteur</w:t>
+            </w:r>
+          </w:p>
+        </w:tc>
+      </w:tr>
+      <w:tr>
+        <w:trPr>
+          <w:trHeight w:val="336"/>
+        </w:trPr>
+        <w:tc>
+          <w:tcPr>
+            <w:tcW w:w="2091" w:type="dxa"/>
+            <w:tcBorders>
+              <w:bottom w:val="single" w:sz="4" w:space="0" w:color="auto"/>
+            </w:tcBorders>
+          </w:tcPr>
+          <w:p>
+            <w:pPr>
+              <w:pStyle w:val="Kop1"/>
+              <w:outlineLvl w:val="0"/>
+              <w:rPr>
+                <w:b/>
+                <w:sz w:val="22"/>
+              </w:rPr>
+            </w:pPr>
+            <w:r>
+              <w:rPr>
+                <w:sz w:val="22"/>
+              </w:rPr>
+              <w:t>V1.</w:t>
+            </w:r>
+            <w:r>
+              <w:rPr>
+                <w:sz w:val="22"/>
+              </w:rPr>
+              <w:t>0.1</w:t>
+            </w:r>
+          </w:p>
+        </w:tc>
+        <w:tc>
+          <w:tcPr>
+            <w:tcW w:w="4362" w:type="dxa"/>
+            <w:tcBorders>
+              <w:bottom w:val="single" w:sz="4" w:space="0" w:color="auto"/>
+            </w:tcBorders>
+          </w:tcPr>
+          <w:p>
+            <w:r>
+              <w:t>09/06/2016</w:t>
+            </w:r>
+          </w:p>
+        </w:tc>
+        <w:tc>
+          <w:tcPr>
+            <w:tcW w:w="2586" w:type="dxa"/>
+            <w:tcBorders>
+              <w:bottom w:val="single" w:sz="4" w:space="0" w:color="auto"/>
+            </w:tcBorders>
+          </w:tcPr>
+          <w:p>
+            <w:r>
+              <w:t>MK &amp; RB</w:t>
+            </w:r>
+          </w:p>
+        </w:tc>
+      </w:tr>
+      <w:tr>
+        <w:trPr>
+          <w:trHeight w:val="199"/>
+        </w:trPr>
+        <w:tc>
+          <w:tcPr>
+            <w:tcW w:w="2091" w:type="dxa"/>
+            <w:tcBorders>
+              <w:bottom w:val="single" w:sz="4" w:space="0" w:color="auto"/>
+              <w:right w:val="nil"/>
+            </w:tcBorders>
+            <w:shd w:val="clear" w:color="auto" w:fill="70AD47" w:themeFill="accent6"/>
+          </w:tcPr>
+          <w:p>
+            <w:pPr>
+              <w:rPr>
+                <w:b/>
+              </w:rPr>
+            </w:pPr>
+            <w:r>
+              <w:rPr>
+                <w:b/>
+              </w:rPr>
+              <w:t>Mutatie</w:t>
+            </w:r>
+          </w:p>
+        </w:tc>
+        <w:tc>
+          <w:tcPr>
+            <w:tcW w:w="4362" w:type="dxa"/>
+            <w:tcBorders>
+              <w:left w:val="nil"/>
+              <w:bottom w:val="single" w:sz="4" w:space="0" w:color="auto"/>
+              <w:right w:val="nil"/>
+            </w:tcBorders>
+            <w:shd w:val="clear" w:color="auto" w:fill="70AD47" w:themeFill="accent6"/>
+          </w:tcPr>
+          <w:p/>
+        </w:tc>
+        <w:tc>
+          <w:tcPr>
+            <w:tcW w:w="2586" w:type="dxa"/>
+            <w:tcBorders>
+              <w:left w:val="nil"/>
+              <w:bottom w:val="single" w:sz="4" w:space="0" w:color="auto"/>
+            </w:tcBorders>
+            <w:shd w:val="clear" w:color="auto" w:fill="70AD47" w:themeFill="accent6"/>
+          </w:tcPr>
+          <w:p/>
+        </w:tc>
+      </w:tr>
+      <w:tr>
+        <w:trPr>
+          <w:trHeight w:val="2364"/>
+        </w:trPr>
+        <w:tc>
+          <w:tcPr>
+            <w:tcW w:w="9039" w:type="dxa"/>
+            <w:gridSpan w:val="3"/>
+            <w:shd w:val="clear" w:color="auto" w:fill="auto"/>
+          </w:tcPr>
+          <w:p>
+            <w:r>
+              <w:t>+ Verplaatsen va</w:t>
+            </w:r>
+            <w:r>
+              <w:t>n buttons en vergoten van tekst, dit voldoet meer aan de wensen van de opdrachgever.</w:t>
+            </w:r>
+            <w:r>
+              <w:t xml:space="preserve"> Lettertype is veranderd van 12 naar 18.7.</w:t>
+            </w:r>
+          </w:p>
+          <w:p>
+            <w:pPr>
+              <w:tabs>
+                <w:tab w:val="left" w:pos="3611"/>
+              </w:tabs>
+            </w:pPr>
+            <w:r>
+              <w:tab/>
+            </w:r>
+          </w:p>
+        </w:tc>
+      </w:tr>
+    </w:tbl>
+    <w:p/>
+    <w:p>
+      <w:r>
+        <w:br w:type="page"/>
+      </w:r>
+    </w:p>
     <w:p/>
     <w:p/>
     <w:tbl>
@@ -1334,13 +1650,15 @@
       </w:tblGrid>
       <w:tr>
         <w:trPr>
-          <w:trHeight w:val="191"/>
+          <w:trHeight w:val="231"/>
         </w:trPr>
         <w:tc>
           <w:tcPr>
             <w:tcW w:w="2091" w:type="dxa"/>
             <w:shd w:val="clear" w:color="auto" w:fill="70AD47" w:themeFill="accent6"/>
           </w:tcPr>
+          <w:bookmarkEnd w:id="0"/>
+          <w:bookmarkEnd w:id="1"/>
           <w:p>
             <w:pPr>
               <w:rPr>
@@ -1418,13 +1736,7 @@
               <w:rPr>
                 <w:sz w:val="22"/>
               </w:rPr>
-              <w:t>V1</w:t>
-            </w:r>
-            <w:r>
-              <w:rPr>
-                <w:sz w:val="22"/>
-              </w:rPr>
-              <w:t>.1</w:t>
+              <w:t>V1.0</w:t>
             </w:r>
           </w:p>
         </w:tc>
@@ -1437,7 +1749,7 @@
           </w:tcPr>
           <w:p>
             <w:r>
-              <w:t>09/06/2016</w:t>
+              <w:t>08/06/2016</w:t>
             </w:r>
           </w:p>
         </w:tc>
@@ -1518,12 +1830,10 @@
           </w:tcPr>
           <w:p>
             <w:r>
-              <w:t xml:space="preserve">+ </w:t>
-            </w:r>
-            <w:r>
-              <w:t xml:space="preserve">Verplaatsen van buttons en vergoten van tekst </w:t>
-            </w:r>
-          </w:p>
+              <w:t>+ Volledige versie</w:t>
+            </w:r>
+          </w:p>
+          <w:p/>
           <w:p>
             <w:pPr>
               <w:tabs>
@@ -1537,8 +1847,13 @@
         </w:tc>
       </w:tr>
     </w:tbl>
-    <w:p/>
-    <w:p/>
+    <w:p>
+      <w:pPr>
+        <w:rPr>
+          <w:rFonts w:cs="Consolas"/>
+        </w:rPr>
+      </w:pPr>
+    </w:p>
     <w:tbl>
       <w:tblPr>
         <w:tblStyle w:val="Tabelraster"/>
@@ -1552,15 +1867,13 @@
       </w:tblGrid>
       <w:tr>
         <w:trPr>
-          <w:trHeight w:val="191"/>
+          <w:trHeight w:val="231"/>
         </w:trPr>
         <w:tc>
           <w:tcPr>
             <w:tcW w:w="2091" w:type="dxa"/>
             <w:shd w:val="clear" w:color="auto" w:fill="70AD47" w:themeFill="accent6"/>
           </w:tcPr>
-          <w:bookmarkEnd w:id="0"/>
-          <w:bookmarkEnd w:id="1"/>
           <w:p>
             <w:pPr>
               <w:rPr>
@@ -1638,7 +1951,7 @@
               <w:rPr>
                 <w:sz w:val="22"/>
               </w:rPr>
-              <w:t>V1.0</w:t>
+              <w:t>V0.9</w:t>
             </w:r>
           </w:p>
         </w:tc>
@@ -1651,7 +1964,10 @@
           </w:tcPr>
           <w:p>
             <w:r>
-              <w:t>08/06/2016</w:t>
+              <w:t>07</w:t>
+            </w:r>
+            <w:r>
+              <w:t>/06/2016</w:t>
             </w:r>
           </w:p>
         </w:tc>
@@ -1665,9 +1981,6 @@
           <w:p>
             <w:r>
               <w:t>MK</w:t>
-            </w:r>
-            <w:r>
-              <w:t xml:space="preserve"> &amp; RB</w:t>
             </w:r>
           </w:p>
         </w:tc>
@@ -1734,23 +2047,103 @@
             <w:shd w:val="clear" w:color="auto" w:fill="auto"/>
           </w:tcPr>
           <w:p>
-            <w:r>
-              <w:lastRenderedPageBreak/>
+            <w:pPr>
+              <w:rPr>
+                <w:lang w:val="en-US"/>
+              </w:rPr>
+            </w:pPr>
+            <w:r>
+              <w:rPr>
+                <w:lang w:val="en-US"/>
+              </w:rPr>
               <w:t xml:space="preserve">+ </w:t>
             </w:r>
             <w:r>
-              <w:t>Volledige versie</w:t>
-            </w:r>
-          </w:p>
-          <w:p/>
-          <w:p>
-            <w:pPr>
-              <w:tabs>
-                <w:tab w:val="left" w:pos="3611"/>
-              </w:tabs>
-            </w:pPr>
-            <w:r>
-              <w:tab/>
+              <w:rPr>
+                <w:lang w:val="en-US"/>
+              </w:rPr>
+              <w:t>QuestionPage Properties toegevoegd</w:t>
+            </w:r>
+            <w:r>
+              <w:rPr>
+                <w:lang w:val="en-US"/>
+              </w:rPr>
+              <w:br/>
+              <w:t xml:space="preserve">+ Functies QuestionPage(GetNextQuestion, </w:t>
+            </w:r>
+            <w:r>
+              <w:rPr>
+                <w:lang w:val="en-US"/>
+              </w:rPr>
+              <w:t>btn_NextQuestion , InsertScores, CalculateCategoryScore)</w:t>
+            </w:r>
+            <w:r>
+              <w:rPr>
+                <w:lang w:val="en-US"/>
+              </w:rPr>
+              <w:br/>
+              <w:t>+ Functies ResultPage (</w:t>
+            </w:r>
+            <w:r>
+              <w:rPr>
+                <w:rFonts w:ascii="Consolas" w:hAnsi="Consolas" w:cs="Consolas"/>
+                <w:color w:val="000000"/>
+                <w:sz w:val="19"/>
+                <w:szCs w:val="19"/>
+                <w:highlight w:val="white"/>
+                <w:lang w:val="en-US"/>
+              </w:rPr>
+              <w:t>LoadAllLabelsAndTextboxes</w:t>
+            </w:r>
+            <w:r>
+              <w:rPr>
+                <w:rFonts w:ascii="Consolas" w:hAnsi="Consolas" w:cs="Consolas"/>
+                <w:color w:val="000000"/>
+                <w:sz w:val="19"/>
+                <w:szCs w:val="19"/>
+                <w:lang w:val="en-US"/>
+              </w:rPr>
+              <w:t>)</w:t>
+            </w:r>
+            <w:r>
+              <w:rPr>
+                <w:rFonts w:ascii="Consolas" w:hAnsi="Consolas" w:cs="Consolas"/>
+                <w:color w:val="000000"/>
+                <w:sz w:val="19"/>
+                <w:szCs w:val="19"/>
+                <w:lang w:val="en-US"/>
+              </w:rPr>
+              <w:br/>
+            </w:r>
+            <w:r>
+              <w:rPr>
+                <w:rFonts w:ascii="Consolas" w:hAnsi="Consolas" w:cs="Consolas"/>
+                <w:color w:val="000000"/>
+                <w:sz w:val="19"/>
+                <w:szCs w:val="19"/>
+                <w:lang w:val="en-US"/>
+              </w:rPr>
+              <w:t>+ ResultPage scores</w:t>
+            </w:r>
+            <w:r>
+              <w:rPr>
+                <w:rFonts w:ascii="Consolas" w:hAnsi="Consolas" w:cs="Consolas"/>
+                <w:color w:val="000000"/>
+                <w:sz w:val="19"/>
+                <w:szCs w:val="19"/>
+                <w:lang w:val="en-US"/>
+              </w:rPr>
+              <w:t xml:space="preserve"> positie gewijzigd</w:t>
+            </w:r>
+            <w:r>
+              <w:rPr>
+                <w:rFonts w:ascii="Consolas" w:hAnsi="Consolas" w:cs="Consolas"/>
+                <w:color w:val="000000"/>
+                <w:sz w:val="19"/>
+                <w:szCs w:val="19"/>
+                <w:lang w:val="en-US"/>
+              </w:rPr>
+              <w:t xml:space="preserve"> van txtb_FirstCount, txtb_SecondCount</w:t>
             </w:r>
           </w:p>
         </w:tc>
@@ -1760,6 +2153,2314 @@
       <w:pPr>
         <w:rPr>
           <w:rFonts w:cs="Consolas"/>
+          <w:b/>
+          <w:lang w:val="en-US"/>
+        </w:rPr>
+      </w:pPr>
+    </w:p>
+    <w:p>
+      <w:pPr>
+        <w:rPr>
+          <w:rFonts w:cs="Consolas"/>
+          <w:b/>
+          <w:lang w:val="en-US"/>
+        </w:rPr>
+      </w:pPr>
+    </w:p>
+    <w:tbl>
+      <w:tblPr>
+        <w:tblStyle w:val="Tabelraster"/>
+        <w:tblW w:w="9039" w:type="dxa"/>
+        <w:tblLook w:val="04A0"/>
+      </w:tblPr>
+      <w:tblGrid>
+        <w:gridCol w:w="2091"/>
+        <w:gridCol w:w="4362"/>
+        <w:gridCol w:w="2586"/>
+      </w:tblGrid>
+      <w:tr>
+        <w:trPr>
+          <w:trHeight w:val="231"/>
+        </w:trPr>
+        <w:tc>
+          <w:tcPr>
+            <w:tcW w:w="2091" w:type="dxa"/>
+            <w:shd w:val="clear" w:color="auto" w:fill="70AD47" w:themeFill="accent6"/>
+          </w:tcPr>
+          <w:p>
+            <w:pPr>
+              <w:rPr>
+                <w:b/>
+                <w:lang w:val="en-US"/>
+              </w:rPr>
+            </w:pPr>
+            <w:r>
+              <w:rPr>
+                <w:b/>
+                <w:lang w:val="en-US"/>
+              </w:rPr>
+              <w:t>Revisie</w:t>
+            </w:r>
+          </w:p>
+        </w:tc>
+        <w:tc>
+          <w:tcPr>
+            <w:tcW w:w="4362" w:type="dxa"/>
+            <w:shd w:val="clear" w:color="auto" w:fill="70AD47" w:themeFill="accent6"/>
+          </w:tcPr>
+          <w:p>
+            <w:pPr>
+              <w:rPr>
+                <w:b/>
+                <w:lang w:val="en-US"/>
+              </w:rPr>
+            </w:pPr>
+            <w:r>
+              <w:rPr>
+                <w:b/>
+                <w:lang w:val="en-US"/>
+              </w:rPr>
+              <w:t>Datum</w:t>
+            </w:r>
+          </w:p>
+        </w:tc>
+        <w:tc>
+          <w:tcPr>
+            <w:tcW w:w="2586" w:type="dxa"/>
+            <w:shd w:val="clear" w:color="auto" w:fill="70AD47" w:themeFill="accent6"/>
+          </w:tcPr>
+          <w:p>
+            <w:pPr>
+              <w:rPr>
+                <w:b/>
+                <w:lang w:val="en-US"/>
+              </w:rPr>
+            </w:pPr>
+            <w:r>
+              <w:rPr>
+                <w:b/>
+                <w:lang w:val="en-US"/>
+              </w:rPr>
+              <w:t>Auteur</w:t>
+            </w:r>
+          </w:p>
+        </w:tc>
+      </w:tr>
+      <w:tr>
+        <w:trPr>
+          <w:trHeight w:val="336"/>
+        </w:trPr>
+        <w:tc>
+          <w:tcPr>
+            <w:tcW w:w="2091" w:type="dxa"/>
+            <w:tcBorders>
+              <w:bottom w:val="single" w:sz="4" w:space="0" w:color="auto"/>
+            </w:tcBorders>
+          </w:tcPr>
+          <w:p>
+            <w:pPr>
+              <w:pStyle w:val="Kop1"/>
+              <w:outlineLvl w:val="0"/>
+              <w:rPr>
+                <w:b/>
+                <w:sz w:val="22"/>
+                <w:lang w:val="en-US"/>
+              </w:rPr>
+            </w:pPr>
+            <w:r>
+              <w:rPr>
+                <w:sz w:val="22"/>
+                <w:lang w:val="en-US"/>
+              </w:rPr>
+              <w:t>V</w:t>
+            </w:r>
+            <w:r>
+              <w:rPr>
+                <w:sz w:val="22"/>
+                <w:lang w:val="en-US"/>
+              </w:rPr>
+              <w:t>0.8</w:t>
+            </w:r>
+          </w:p>
+        </w:tc>
+        <w:tc>
+          <w:tcPr>
+            <w:tcW w:w="4362" w:type="dxa"/>
+            <w:tcBorders>
+              <w:bottom w:val="single" w:sz="4" w:space="0" w:color="auto"/>
+            </w:tcBorders>
+          </w:tcPr>
+          <w:p>
+            <w:pPr>
+              <w:rPr>
+                <w:lang w:val="en-US"/>
+              </w:rPr>
+            </w:pPr>
+            <w:r>
+              <w:rPr>
+                <w:lang w:val="en-US"/>
+              </w:rPr>
+              <w:t>06</w:t>
+            </w:r>
+            <w:r>
+              <w:rPr>
+                <w:lang w:val="en-US"/>
+              </w:rPr>
+              <w:t>/06/2016</w:t>
+            </w:r>
+          </w:p>
+        </w:tc>
+        <w:tc>
+          <w:tcPr>
+            <w:tcW w:w="2586" w:type="dxa"/>
+            <w:tcBorders>
+              <w:bottom w:val="single" w:sz="4" w:space="0" w:color="auto"/>
+            </w:tcBorders>
+          </w:tcPr>
+          <w:p>
+            <w:pPr>
+              <w:rPr>
+                <w:lang w:val="en-US"/>
+              </w:rPr>
+            </w:pPr>
+            <w:r>
+              <w:rPr>
+                <w:lang w:val="en-US"/>
+              </w:rPr>
+              <w:t>MK</w:t>
+            </w:r>
+          </w:p>
+        </w:tc>
+      </w:tr>
+      <w:tr>
+        <w:trPr>
+          <w:trHeight w:val="199"/>
+        </w:trPr>
+        <w:tc>
+          <w:tcPr>
+            <w:tcW w:w="2091" w:type="dxa"/>
+            <w:tcBorders>
+              <w:bottom w:val="single" w:sz="4" w:space="0" w:color="auto"/>
+              <w:right w:val="nil"/>
+            </w:tcBorders>
+            <w:shd w:val="clear" w:color="auto" w:fill="70AD47" w:themeFill="accent6"/>
+          </w:tcPr>
+          <w:p>
+            <w:pPr>
+              <w:rPr>
+                <w:b/>
+                <w:lang w:val="en-US"/>
+              </w:rPr>
+            </w:pPr>
+            <w:r>
+              <w:rPr>
+                <w:b/>
+                <w:lang w:val="en-US"/>
+              </w:rPr>
+              <w:t>Mutatie</w:t>
+            </w:r>
+          </w:p>
+        </w:tc>
+        <w:tc>
+          <w:tcPr>
+            <w:tcW w:w="4362" w:type="dxa"/>
+            <w:tcBorders>
+              <w:left w:val="nil"/>
+              <w:bottom w:val="single" w:sz="4" w:space="0" w:color="auto"/>
+              <w:right w:val="nil"/>
+            </w:tcBorders>
+            <w:shd w:val="clear" w:color="auto" w:fill="70AD47" w:themeFill="accent6"/>
+          </w:tcPr>
+          <w:p>
+            <w:pPr>
+              <w:rPr>
+                <w:lang w:val="en-US"/>
+              </w:rPr>
+            </w:pPr>
+          </w:p>
+        </w:tc>
+        <w:tc>
+          <w:tcPr>
+            <w:tcW w:w="2586" w:type="dxa"/>
+            <w:tcBorders>
+              <w:left w:val="nil"/>
+              <w:bottom w:val="single" w:sz="4" w:space="0" w:color="auto"/>
+            </w:tcBorders>
+            <w:shd w:val="clear" w:color="auto" w:fill="70AD47" w:themeFill="accent6"/>
+          </w:tcPr>
+          <w:p>
+            <w:pPr>
+              <w:rPr>
+                <w:lang w:val="en-US"/>
+              </w:rPr>
+            </w:pPr>
+          </w:p>
+        </w:tc>
+      </w:tr>
+      <w:tr>
+        <w:trPr>
+          <w:trHeight w:val="2364"/>
+        </w:trPr>
+        <w:tc>
+          <w:tcPr>
+            <w:tcW w:w="9039" w:type="dxa"/>
+            <w:gridSpan w:val="3"/>
+            <w:shd w:val="clear" w:color="auto" w:fill="auto"/>
+          </w:tcPr>
+          <w:p>
+            <w:pPr>
+              <w:rPr>
+                <w:lang w:val="en-US"/>
+              </w:rPr>
+            </w:pPr>
+            <w:r>
+              <w:rPr>
+                <w:lang w:val="en-US"/>
+              </w:rPr>
+              <w:t xml:space="preserve">+ </w:t>
+            </w:r>
+            <w:r>
+              <w:rPr>
+                <w:lang w:val="en-US"/>
+              </w:rPr>
+              <w:t>Functies RegisterPage (LoadComboBox, btn_Re</w:t>
+            </w:r>
+            <w:r>
+              <w:rPr>
+                <w:lang w:val="en-US"/>
+              </w:rPr>
+              <w:t xml:space="preserve">gisterAccount, InsertData, </w:t>
+            </w:r>
+            <w:r>
+              <w:rPr>
+                <w:lang w:val="en-US"/>
+              </w:rPr>
+              <w:t>DatabaseInsertFailed)</w:t>
+            </w:r>
+            <w:r>
+              <w:rPr>
+                <w:lang w:val="en-US"/>
+              </w:rPr>
+              <w:br/>
+              <w:t>+ Fixed RegisterPage Design</w:t>
+            </w:r>
+            <w:r>
+              <w:rPr>
+                <w:lang w:val="en-US"/>
+              </w:rPr>
+              <w:br/>
+              <w:t>+ Labels een logische naam gegeven</w:t>
+            </w:r>
+          </w:p>
+          <w:p>
+            <w:pPr>
+              <w:rPr>
+                <w:lang w:val="en-US"/>
+              </w:rPr>
+            </w:pPr>
+          </w:p>
+          <w:p>
+            <w:pPr>
+              <w:tabs>
+                <w:tab w:val="left" w:pos="3611"/>
+              </w:tabs>
+              <w:rPr>
+                <w:lang w:val="en-US"/>
+              </w:rPr>
+            </w:pPr>
+            <w:r>
+              <w:rPr>
+                <w:lang w:val="en-US"/>
+              </w:rPr>
+              <w:tab/>
+            </w:r>
+          </w:p>
+        </w:tc>
+      </w:tr>
+    </w:tbl>
+    <w:p>
+      <w:pPr>
+        <w:rPr>
+          <w:rFonts w:cs="Consolas"/>
+          <w:lang w:val="en-US"/>
+        </w:rPr>
+      </w:pPr>
+    </w:p>
+    <w:p>
+      <w:pPr>
+        <w:rPr>
+          <w:rFonts w:cs="Consolas"/>
+          <w:lang w:val="en-US"/>
+        </w:rPr>
+      </w:pPr>
+      <w:r>
+        <w:rPr>
+          <w:rFonts w:cs="Consolas"/>
+          <w:lang w:val="en-US"/>
+        </w:rPr>
+        <w:br w:type="page"/>
+      </w:r>
+    </w:p>
+    <w:tbl>
+      <w:tblPr>
+        <w:tblStyle w:val="Tabelraster"/>
+        <w:tblW w:w="9039" w:type="dxa"/>
+        <w:tblLook w:val="04A0"/>
+      </w:tblPr>
+      <w:tblGrid>
+        <w:gridCol w:w="2091"/>
+        <w:gridCol w:w="4362"/>
+        <w:gridCol w:w="2586"/>
+      </w:tblGrid>
+      <w:tr>
+        <w:trPr>
+          <w:trHeight w:val="231"/>
+        </w:trPr>
+        <w:tc>
+          <w:tcPr>
+            <w:tcW w:w="2091" w:type="dxa"/>
+            <w:shd w:val="clear" w:color="auto" w:fill="70AD47" w:themeFill="accent6"/>
+          </w:tcPr>
+          <w:p>
+            <w:pPr>
+              <w:rPr>
+                <w:b/>
+                <w:lang w:val="en-US"/>
+              </w:rPr>
+            </w:pPr>
+            <w:r>
+              <w:rPr>
+                <w:b/>
+                <w:lang w:val="en-US"/>
+              </w:rPr>
+              <w:lastRenderedPageBreak/>
+              <w:t>Revisie</w:t>
+            </w:r>
+          </w:p>
+        </w:tc>
+        <w:tc>
+          <w:tcPr>
+            <w:tcW w:w="4362" w:type="dxa"/>
+            <w:shd w:val="clear" w:color="auto" w:fill="70AD47" w:themeFill="accent6"/>
+          </w:tcPr>
+          <w:p>
+            <w:pPr>
+              <w:rPr>
+                <w:b/>
+                <w:lang w:val="en-US"/>
+              </w:rPr>
+            </w:pPr>
+            <w:r>
+              <w:rPr>
+                <w:b/>
+                <w:lang w:val="en-US"/>
+              </w:rPr>
+              <w:t>Datum</w:t>
+            </w:r>
+          </w:p>
+        </w:tc>
+        <w:tc>
+          <w:tcPr>
+            <w:tcW w:w="2586" w:type="dxa"/>
+            <w:shd w:val="clear" w:color="auto" w:fill="70AD47" w:themeFill="accent6"/>
+          </w:tcPr>
+          <w:p>
+            <w:pPr>
+              <w:rPr>
+                <w:b/>
+                <w:lang w:val="en-US"/>
+              </w:rPr>
+            </w:pPr>
+            <w:r>
+              <w:rPr>
+                <w:b/>
+                <w:lang w:val="en-US"/>
+              </w:rPr>
+              <w:t>Auteur</w:t>
+            </w:r>
+          </w:p>
+        </w:tc>
+      </w:tr>
+      <w:tr>
+        <w:trPr>
+          <w:trHeight w:val="336"/>
+        </w:trPr>
+        <w:tc>
+          <w:tcPr>
+            <w:tcW w:w="2091" w:type="dxa"/>
+            <w:tcBorders>
+              <w:bottom w:val="single" w:sz="4" w:space="0" w:color="auto"/>
+            </w:tcBorders>
+          </w:tcPr>
+          <w:p>
+            <w:pPr>
+              <w:pStyle w:val="Kop1"/>
+              <w:outlineLvl w:val="0"/>
+              <w:rPr>
+                <w:b/>
+                <w:sz w:val="22"/>
+                <w:lang w:val="en-US"/>
+              </w:rPr>
+            </w:pPr>
+            <w:r>
+              <w:rPr>
+                <w:sz w:val="22"/>
+                <w:lang w:val="en-US"/>
+              </w:rPr>
+              <w:t>V</w:t>
+            </w:r>
+            <w:r>
+              <w:rPr>
+                <w:sz w:val="22"/>
+                <w:lang w:val="en-US"/>
+              </w:rPr>
+              <w:t>0.7</w:t>
+            </w:r>
+          </w:p>
+        </w:tc>
+        <w:tc>
+          <w:tcPr>
+            <w:tcW w:w="4362" w:type="dxa"/>
+            <w:tcBorders>
+              <w:bottom w:val="single" w:sz="4" w:space="0" w:color="auto"/>
+            </w:tcBorders>
+          </w:tcPr>
+          <w:p>
+            <w:pPr>
+              <w:rPr>
+                <w:lang w:val="en-US"/>
+              </w:rPr>
+            </w:pPr>
+            <w:r>
+              <w:rPr>
+                <w:lang w:val="en-US"/>
+              </w:rPr>
+              <w:t>03</w:t>
+            </w:r>
+            <w:r>
+              <w:rPr>
+                <w:lang w:val="en-US"/>
+              </w:rPr>
+              <w:t>/06/2016</w:t>
+            </w:r>
+          </w:p>
+        </w:tc>
+        <w:tc>
+          <w:tcPr>
+            <w:tcW w:w="2586" w:type="dxa"/>
+            <w:tcBorders>
+              <w:bottom w:val="single" w:sz="4" w:space="0" w:color="auto"/>
+            </w:tcBorders>
+          </w:tcPr>
+          <w:p>
+            <w:pPr>
+              <w:rPr>
+                <w:lang w:val="en-US"/>
+              </w:rPr>
+            </w:pPr>
+            <w:r>
+              <w:rPr>
+                <w:lang w:val="en-US"/>
+              </w:rPr>
+              <w:t>MK</w:t>
+            </w:r>
+          </w:p>
+        </w:tc>
+      </w:tr>
+      <w:tr>
+        <w:trPr>
+          <w:trHeight w:val="199"/>
+        </w:trPr>
+        <w:tc>
+          <w:tcPr>
+            <w:tcW w:w="2091" w:type="dxa"/>
+            <w:tcBorders>
+              <w:bottom w:val="single" w:sz="4" w:space="0" w:color="auto"/>
+              <w:right w:val="nil"/>
+            </w:tcBorders>
+            <w:shd w:val="clear" w:color="auto" w:fill="70AD47" w:themeFill="accent6"/>
+          </w:tcPr>
+          <w:p>
+            <w:pPr>
+              <w:rPr>
+                <w:b/>
+                <w:lang w:val="en-US"/>
+              </w:rPr>
+            </w:pPr>
+            <w:r>
+              <w:rPr>
+                <w:b/>
+                <w:lang w:val="en-US"/>
+              </w:rPr>
+              <w:t>Mutatie</w:t>
+            </w:r>
+          </w:p>
+        </w:tc>
+        <w:tc>
+          <w:tcPr>
+            <w:tcW w:w="4362" w:type="dxa"/>
+            <w:tcBorders>
+              <w:left w:val="nil"/>
+              <w:bottom w:val="single" w:sz="4" w:space="0" w:color="auto"/>
+              <w:right w:val="nil"/>
+            </w:tcBorders>
+            <w:shd w:val="clear" w:color="auto" w:fill="70AD47" w:themeFill="accent6"/>
+          </w:tcPr>
+          <w:p>
+            <w:pPr>
+              <w:rPr>
+                <w:lang w:val="en-US"/>
+              </w:rPr>
+            </w:pPr>
+          </w:p>
+        </w:tc>
+        <w:tc>
+          <w:tcPr>
+            <w:tcW w:w="2586" w:type="dxa"/>
+            <w:tcBorders>
+              <w:left w:val="nil"/>
+              <w:bottom w:val="single" w:sz="4" w:space="0" w:color="auto"/>
+            </w:tcBorders>
+            <w:shd w:val="clear" w:color="auto" w:fill="70AD47" w:themeFill="accent6"/>
+          </w:tcPr>
+          <w:p>
+            <w:pPr>
+              <w:rPr>
+                <w:lang w:val="en-US"/>
+              </w:rPr>
+            </w:pPr>
+          </w:p>
+        </w:tc>
+      </w:tr>
+      <w:tr>
+        <w:trPr>
+          <w:trHeight w:val="2364"/>
+        </w:trPr>
+        <w:tc>
+          <w:tcPr>
+            <w:tcW w:w="9039" w:type="dxa"/>
+            <w:gridSpan w:val="3"/>
+            <w:shd w:val="clear" w:color="auto" w:fill="auto"/>
+          </w:tcPr>
+          <w:p>
+            <w:pPr>
+              <w:rPr>
+                <w:lang w:val="en-US"/>
+              </w:rPr>
+            </w:pPr>
+            <w:r>
+              <w:rPr>
+                <w:lang w:val="en-US"/>
+              </w:rPr>
+              <w:t xml:space="preserve">+ </w:t>
+            </w:r>
+            <w:r>
+              <w:rPr>
+                <w:lang w:val="en-US"/>
+              </w:rPr>
+              <w:t>QuestionPage properties</w:t>
+            </w:r>
+            <w:r>
+              <w:rPr>
+                <w:lang w:val="en-US"/>
+              </w:rPr>
+              <w:br/>
+              <w:t xml:space="preserve">+ Functies QuestionPage ( GetNextQuestion, </w:t>
+            </w:r>
+            <w:r>
+              <w:rPr>
+                <w:lang w:val="en-US"/>
+              </w:rPr>
+              <w:t>Switch statement bij btn_NextQuestion, InsertScore</w:t>
+            </w:r>
+            <w:r>
+              <w:rPr>
+                <w:lang w:val="en-US"/>
+              </w:rPr>
+              <w:t>, CalculateCategoryScore</w:t>
+            </w:r>
+            <w:r>
+              <w:rPr>
+                <w:lang w:val="en-US"/>
+              </w:rPr>
+              <w:t>)</w:t>
+            </w:r>
+            <w:r>
+              <w:rPr>
+                <w:lang w:val="en-US"/>
+              </w:rPr>
+              <w:br/>
+              <w:t xml:space="preserve">+ </w:t>
+            </w:r>
+            <w:r>
+              <w:rPr>
+                <w:lang w:val="en-US"/>
+              </w:rPr>
+              <w:t>btn visibility fix</w:t>
+            </w:r>
+          </w:p>
+          <w:p>
+            <w:pPr>
+              <w:rPr>
+                <w:lang w:val="en-US"/>
+              </w:rPr>
+            </w:pPr>
+          </w:p>
+          <w:p>
+            <w:pPr>
+              <w:tabs>
+                <w:tab w:val="left" w:pos="3611"/>
+              </w:tabs>
+              <w:rPr>
+                <w:lang w:val="en-US"/>
+              </w:rPr>
+            </w:pPr>
+            <w:r>
+              <w:rPr>
+                <w:lang w:val="en-US"/>
+              </w:rPr>
+              <w:tab/>
+            </w:r>
+          </w:p>
+        </w:tc>
+      </w:tr>
+    </w:tbl>
+    <w:p>
+      <w:pPr>
+        <w:rPr>
+          <w:rFonts w:cs="Consolas"/>
+          <w:lang w:val="en-US"/>
+        </w:rPr>
+      </w:pPr>
+    </w:p>
+    <w:p>
+      <w:pPr>
+        <w:rPr>
+          <w:rFonts w:cs="Consolas"/>
+          <w:lang w:val="en-US"/>
+        </w:rPr>
+      </w:pPr>
+    </w:p>
+    <w:tbl>
+      <w:tblPr>
+        <w:tblStyle w:val="Tabelraster"/>
+        <w:tblW w:w="9039" w:type="dxa"/>
+        <w:tblLook w:val="04A0"/>
+      </w:tblPr>
+      <w:tblGrid>
+        <w:gridCol w:w="2091"/>
+        <w:gridCol w:w="4362"/>
+        <w:gridCol w:w="2586"/>
+      </w:tblGrid>
+      <w:tr>
+        <w:trPr>
+          <w:trHeight w:val="231"/>
+        </w:trPr>
+        <w:tc>
+          <w:tcPr>
+            <w:tcW w:w="2091" w:type="dxa"/>
+            <w:shd w:val="clear" w:color="auto" w:fill="70AD47" w:themeFill="accent6"/>
+          </w:tcPr>
+          <w:p>
+            <w:pPr>
+              <w:rPr>
+                <w:b/>
+                <w:lang w:val="en-US"/>
+              </w:rPr>
+            </w:pPr>
+            <w:r>
+              <w:rPr>
+                <w:b/>
+                <w:lang w:val="en-US"/>
+              </w:rPr>
+              <w:t>Revisie</w:t>
+            </w:r>
+          </w:p>
+        </w:tc>
+        <w:tc>
+          <w:tcPr>
+            <w:tcW w:w="4362" w:type="dxa"/>
+            <w:shd w:val="clear" w:color="auto" w:fill="70AD47" w:themeFill="accent6"/>
+          </w:tcPr>
+          <w:p>
+            <w:pPr>
+              <w:rPr>
+                <w:b/>
+                <w:lang w:val="en-US"/>
+              </w:rPr>
+            </w:pPr>
+            <w:r>
+              <w:rPr>
+                <w:b/>
+                <w:lang w:val="en-US"/>
+              </w:rPr>
+              <w:t>Datum</w:t>
+            </w:r>
+          </w:p>
+        </w:tc>
+        <w:tc>
+          <w:tcPr>
+            <w:tcW w:w="2586" w:type="dxa"/>
+            <w:shd w:val="clear" w:color="auto" w:fill="70AD47" w:themeFill="accent6"/>
+          </w:tcPr>
+          <w:p>
+            <w:pPr>
+              <w:rPr>
+                <w:b/>
+                <w:lang w:val="en-US"/>
+              </w:rPr>
+            </w:pPr>
+            <w:r>
+              <w:rPr>
+                <w:b/>
+                <w:lang w:val="en-US"/>
+              </w:rPr>
+              <w:t>Auteur</w:t>
+            </w:r>
+          </w:p>
+        </w:tc>
+      </w:tr>
+      <w:tr>
+        <w:trPr>
+          <w:trHeight w:val="336"/>
+        </w:trPr>
+        <w:tc>
+          <w:tcPr>
+            <w:tcW w:w="2091" w:type="dxa"/>
+            <w:tcBorders>
+              <w:bottom w:val="single" w:sz="4" w:space="0" w:color="auto"/>
+            </w:tcBorders>
+          </w:tcPr>
+          <w:p>
+            <w:pPr>
+              <w:pStyle w:val="Kop1"/>
+              <w:outlineLvl w:val="0"/>
+              <w:rPr>
+                <w:b/>
+                <w:sz w:val="22"/>
+                <w:lang w:val="en-US"/>
+              </w:rPr>
+            </w:pPr>
+            <w:r>
+              <w:rPr>
+                <w:sz w:val="22"/>
+                <w:lang w:val="en-US"/>
+              </w:rPr>
+              <w:t>V</w:t>
+            </w:r>
+            <w:r>
+              <w:rPr>
+                <w:sz w:val="22"/>
+                <w:lang w:val="en-US"/>
+              </w:rPr>
+              <w:t>0.6</w:t>
+            </w:r>
+          </w:p>
+        </w:tc>
+        <w:tc>
+          <w:tcPr>
+            <w:tcW w:w="4362" w:type="dxa"/>
+            <w:tcBorders>
+              <w:bottom w:val="single" w:sz="4" w:space="0" w:color="auto"/>
+            </w:tcBorders>
+          </w:tcPr>
+          <w:p>
+            <w:pPr>
+              <w:rPr>
+                <w:lang w:val="en-US"/>
+              </w:rPr>
+            </w:pPr>
+            <w:r>
+              <w:rPr>
+                <w:lang w:val="en-US"/>
+              </w:rPr>
+              <w:t>02</w:t>
+            </w:r>
+            <w:r>
+              <w:rPr>
+                <w:lang w:val="en-US"/>
+              </w:rPr>
+              <w:t>/06/2016</w:t>
+            </w:r>
+          </w:p>
+        </w:tc>
+        <w:tc>
+          <w:tcPr>
+            <w:tcW w:w="2586" w:type="dxa"/>
+            <w:tcBorders>
+              <w:bottom w:val="single" w:sz="4" w:space="0" w:color="auto"/>
+            </w:tcBorders>
+          </w:tcPr>
+          <w:p>
+            <w:pPr>
+              <w:rPr>
+                <w:lang w:val="en-US"/>
+              </w:rPr>
+            </w:pPr>
+            <w:r>
+              <w:rPr>
+                <w:lang w:val="en-US"/>
+              </w:rPr>
+              <w:t>MK</w:t>
+            </w:r>
+          </w:p>
+        </w:tc>
+      </w:tr>
+      <w:tr>
+        <w:trPr>
+          <w:trHeight w:val="199"/>
+        </w:trPr>
+        <w:tc>
+          <w:tcPr>
+            <w:tcW w:w="2091" w:type="dxa"/>
+            <w:tcBorders>
+              <w:bottom w:val="single" w:sz="4" w:space="0" w:color="auto"/>
+              <w:right w:val="nil"/>
+            </w:tcBorders>
+            <w:shd w:val="clear" w:color="auto" w:fill="70AD47" w:themeFill="accent6"/>
+          </w:tcPr>
+          <w:p>
+            <w:pPr>
+              <w:rPr>
+                <w:b/>
+                <w:lang w:val="en-US"/>
+              </w:rPr>
+            </w:pPr>
+            <w:r>
+              <w:rPr>
+                <w:b/>
+                <w:lang w:val="en-US"/>
+              </w:rPr>
+              <w:t>Mutatie</w:t>
+            </w:r>
+          </w:p>
+        </w:tc>
+        <w:tc>
+          <w:tcPr>
+            <w:tcW w:w="4362" w:type="dxa"/>
+            <w:tcBorders>
+              <w:left w:val="nil"/>
+              <w:bottom w:val="single" w:sz="4" w:space="0" w:color="auto"/>
+              <w:right w:val="nil"/>
+            </w:tcBorders>
+            <w:shd w:val="clear" w:color="auto" w:fill="70AD47" w:themeFill="accent6"/>
+          </w:tcPr>
+          <w:p>
+            <w:pPr>
+              <w:rPr>
+                <w:lang w:val="en-US"/>
+              </w:rPr>
+            </w:pPr>
+          </w:p>
+        </w:tc>
+        <w:tc>
+          <w:tcPr>
+            <w:tcW w:w="2586" w:type="dxa"/>
+            <w:tcBorders>
+              <w:left w:val="nil"/>
+              <w:bottom w:val="single" w:sz="4" w:space="0" w:color="auto"/>
+            </w:tcBorders>
+            <w:shd w:val="clear" w:color="auto" w:fill="70AD47" w:themeFill="accent6"/>
+          </w:tcPr>
+          <w:p>
+            <w:pPr>
+              <w:rPr>
+                <w:lang w:val="en-US"/>
+              </w:rPr>
+            </w:pPr>
+          </w:p>
+        </w:tc>
+      </w:tr>
+      <w:tr>
+        <w:trPr>
+          <w:trHeight w:val="2364"/>
+        </w:trPr>
+        <w:tc>
+          <w:tcPr>
+            <w:tcW w:w="9039" w:type="dxa"/>
+            <w:gridSpan w:val="3"/>
+            <w:shd w:val="clear" w:color="auto" w:fill="auto"/>
+          </w:tcPr>
+          <w:p>
+            <w:r>
+              <w:rPr>
+                <w:lang w:val="en-US"/>
+              </w:rPr>
+              <w:t>+ Functies UserInfoPage ( LoadUserInfoToLabels)</w:t>
+            </w:r>
+            <w:r>
+              <w:rPr>
+                <w:lang w:val="en-US"/>
+              </w:rPr>
+              <w:br/>
+              <w:t xml:space="preserve">+ Missende backbutton </w:t>
+            </w:r>
+            <w:r>
+              <w:t>event</w:t>
+            </w:r>
+            <w:r>
+              <w:br/>
+              <w:t>+ Model Score alle byte's naar int's</w:t>
+            </w:r>
+          </w:p>
+          <w:p/>
+          <w:p>
+            <w:pPr>
+              <w:tabs>
+                <w:tab w:val="left" w:pos="3611"/>
+              </w:tabs>
+            </w:pPr>
+            <w:r>
+              <w:tab/>
+            </w:r>
+          </w:p>
+        </w:tc>
+      </w:tr>
+    </w:tbl>
+    <w:p>
+      <w:pPr>
+        <w:rPr>
+          <w:rFonts w:cs="Consolas"/>
+        </w:rPr>
+      </w:pPr>
+    </w:p>
+    <w:tbl>
+      <w:tblPr>
+        <w:tblStyle w:val="Tabelraster"/>
+        <w:tblW w:w="9039" w:type="dxa"/>
+        <w:tblLook w:val="04A0"/>
+      </w:tblPr>
+      <w:tblGrid>
+        <w:gridCol w:w="2091"/>
+        <w:gridCol w:w="4362"/>
+        <w:gridCol w:w="2586"/>
+      </w:tblGrid>
+      <w:tr>
+        <w:trPr>
+          <w:trHeight w:val="231"/>
+        </w:trPr>
+        <w:tc>
+          <w:tcPr>
+            <w:tcW w:w="2091" w:type="dxa"/>
+            <w:shd w:val="clear" w:color="auto" w:fill="70AD47" w:themeFill="accent6"/>
+          </w:tcPr>
+          <w:p>
+            <w:pPr>
+              <w:rPr>
+                <w:b/>
+              </w:rPr>
+            </w:pPr>
+            <w:r>
+              <w:rPr>
+                <w:b/>
+              </w:rPr>
+              <w:t>Revisie</w:t>
+            </w:r>
+          </w:p>
+        </w:tc>
+        <w:tc>
+          <w:tcPr>
+            <w:tcW w:w="4362" w:type="dxa"/>
+            <w:shd w:val="clear" w:color="auto" w:fill="70AD47" w:themeFill="accent6"/>
+          </w:tcPr>
+          <w:p>
+            <w:pPr>
+              <w:rPr>
+                <w:b/>
+              </w:rPr>
+            </w:pPr>
+            <w:r>
+              <w:rPr>
+                <w:b/>
+              </w:rPr>
+              <w:t>Datum</w:t>
+            </w:r>
+          </w:p>
+        </w:tc>
+        <w:tc>
+          <w:tcPr>
+            <w:tcW w:w="2586" w:type="dxa"/>
+            <w:shd w:val="clear" w:color="auto" w:fill="70AD47" w:themeFill="accent6"/>
+          </w:tcPr>
+          <w:p>
+            <w:pPr>
+              <w:rPr>
+                <w:b/>
+              </w:rPr>
+            </w:pPr>
+            <w:r>
+              <w:rPr>
+                <w:b/>
+              </w:rPr>
+              <w:t>Auteur</w:t>
+            </w:r>
+          </w:p>
+        </w:tc>
+      </w:tr>
+      <w:tr>
+        <w:trPr>
+          <w:trHeight w:val="336"/>
+        </w:trPr>
+        <w:tc>
+          <w:tcPr>
+            <w:tcW w:w="2091" w:type="dxa"/>
+            <w:tcBorders>
+              <w:bottom w:val="single" w:sz="4" w:space="0" w:color="auto"/>
+            </w:tcBorders>
+          </w:tcPr>
+          <w:p>
+            <w:pPr>
+              <w:pStyle w:val="Kop1"/>
+              <w:outlineLvl w:val="0"/>
+              <w:rPr>
+                <w:b/>
+                <w:sz w:val="22"/>
+              </w:rPr>
+            </w:pPr>
+            <w:r>
+              <w:rPr>
+                <w:sz w:val="22"/>
+              </w:rPr>
+              <w:t>V</w:t>
+            </w:r>
+            <w:r>
+              <w:rPr>
+                <w:sz w:val="22"/>
+              </w:rPr>
+              <w:t>0.5</w:t>
+            </w:r>
+          </w:p>
+        </w:tc>
+        <w:tc>
+          <w:tcPr>
+            <w:tcW w:w="4362" w:type="dxa"/>
+            <w:tcBorders>
+              <w:bottom w:val="single" w:sz="4" w:space="0" w:color="auto"/>
+            </w:tcBorders>
+          </w:tcPr>
+          <w:p>
+            <w:r>
+              <w:t>01</w:t>
+            </w:r>
+            <w:r>
+              <w:t>/06/2016</w:t>
+            </w:r>
+          </w:p>
+        </w:tc>
+        <w:tc>
+          <w:tcPr>
+            <w:tcW w:w="2586" w:type="dxa"/>
+            <w:tcBorders>
+              <w:bottom w:val="single" w:sz="4" w:space="0" w:color="auto"/>
+            </w:tcBorders>
+          </w:tcPr>
+          <w:p>
+            <w:r>
+              <w:t>MK</w:t>
+            </w:r>
+          </w:p>
+        </w:tc>
+      </w:tr>
+      <w:tr>
+        <w:trPr>
+          <w:trHeight w:val="199"/>
+        </w:trPr>
+        <w:tc>
+          <w:tcPr>
+            <w:tcW w:w="2091" w:type="dxa"/>
+            <w:tcBorders>
+              <w:bottom w:val="single" w:sz="4" w:space="0" w:color="auto"/>
+              <w:right w:val="nil"/>
+            </w:tcBorders>
+            <w:shd w:val="clear" w:color="auto" w:fill="70AD47" w:themeFill="accent6"/>
+          </w:tcPr>
+          <w:p>
+            <w:pPr>
+              <w:rPr>
+                <w:b/>
+              </w:rPr>
+            </w:pPr>
+            <w:r>
+              <w:rPr>
+                <w:b/>
+              </w:rPr>
+              <w:t>Mutatie</w:t>
+            </w:r>
+          </w:p>
+        </w:tc>
+        <w:tc>
+          <w:tcPr>
+            <w:tcW w:w="4362" w:type="dxa"/>
+            <w:tcBorders>
+              <w:left w:val="nil"/>
+              <w:bottom w:val="single" w:sz="4" w:space="0" w:color="auto"/>
+              <w:right w:val="nil"/>
+            </w:tcBorders>
+            <w:shd w:val="clear" w:color="auto" w:fill="70AD47" w:themeFill="accent6"/>
+          </w:tcPr>
+          <w:p/>
+        </w:tc>
+        <w:tc>
+          <w:tcPr>
+            <w:tcW w:w="2586" w:type="dxa"/>
+            <w:tcBorders>
+              <w:left w:val="nil"/>
+              <w:bottom w:val="single" w:sz="4" w:space="0" w:color="auto"/>
+            </w:tcBorders>
+            <w:shd w:val="clear" w:color="auto" w:fill="70AD47" w:themeFill="accent6"/>
+          </w:tcPr>
+          <w:p/>
+        </w:tc>
+      </w:tr>
+      <w:tr>
+        <w:trPr>
+          <w:trHeight w:val="2364"/>
+        </w:trPr>
+        <w:tc>
+          <w:tcPr>
+            <w:tcW w:w="9039" w:type="dxa"/>
+            <w:gridSpan w:val="3"/>
+            <w:shd w:val="clear" w:color="auto" w:fill="auto"/>
+          </w:tcPr>
+          <w:p>
+            <w:pPr>
+              <w:rPr>
+                <w:lang w:val="en-US"/>
+              </w:rPr>
+            </w:pPr>
+            <w:r>
+              <w:t xml:space="preserve">+ </w:t>
+            </w:r>
+            <w:r>
+              <w:t>Functie</w:t>
+            </w:r>
+            <w:r>
+              <w:t>s HomePage</w:t>
+            </w:r>
+            <w:r>
+              <w:t xml:space="preserve"> (UserLogin, LoadUs</w:t>
+            </w:r>
+            <w:r>
+              <w:rPr>
+                <w:lang w:val="en-US"/>
+              </w:rPr>
+              <w:t>erData, LoadScoreData, LoginFailed, OpenRegisterPage)</w:t>
+            </w:r>
+            <w:r>
+              <w:rPr>
+                <w:lang w:val="en-US"/>
+              </w:rPr>
+              <w:br/>
+              <w:t>+ Design (UserInfoPage, UserMenuPage)</w:t>
+            </w:r>
+            <w:r>
+              <w:rPr>
+                <w:lang w:val="en-US"/>
+              </w:rPr>
+              <w:br/>
+              <w:t xml:space="preserve">+ </w:t>
+            </w:r>
+            <w:r>
+              <w:rPr>
+                <w:lang w:val="en-US"/>
+              </w:rPr>
+              <w:t>Alle Pages Backbutton event</w:t>
+            </w:r>
+          </w:p>
+          <w:p>
+            <w:r>
+              <w:t>+ Fix alle naamgevingen in XAML designs</w:t>
+            </w:r>
+          </w:p>
+          <w:p/>
+          <w:p>
+            <w:pPr>
+              <w:tabs>
+                <w:tab w:val="left" w:pos="3611"/>
+              </w:tabs>
+            </w:pPr>
+            <w:r>
+              <w:tab/>
+            </w:r>
+          </w:p>
+        </w:tc>
+      </w:tr>
+    </w:tbl>
+    <w:p>
+      <w:pPr>
+        <w:rPr>
+          <w:rFonts w:cs="Consolas"/>
+        </w:rPr>
+      </w:pPr>
+    </w:p>
+    <w:p>
+      <w:pPr>
+        <w:rPr>
+          <w:rFonts w:cs="Consolas"/>
+        </w:rPr>
+      </w:pPr>
+      <w:r>
+        <w:rPr>
+          <w:rFonts w:cs="Consolas"/>
+        </w:rPr>
+        <w:br w:type="page"/>
+      </w:r>
+    </w:p>
+    <w:p>
+      <w:pPr>
+        <w:rPr>
+          <w:rFonts w:cs="Consolas"/>
+        </w:rPr>
+      </w:pPr>
+    </w:p>
+    <w:tbl>
+      <w:tblPr>
+        <w:tblStyle w:val="Tabelraster"/>
+        <w:tblW w:w="9039" w:type="dxa"/>
+        <w:tblLook w:val="04A0"/>
+      </w:tblPr>
+      <w:tblGrid>
+        <w:gridCol w:w="2091"/>
+        <w:gridCol w:w="4362"/>
+        <w:gridCol w:w="2586"/>
+      </w:tblGrid>
+      <w:tr>
+        <w:trPr>
+          <w:trHeight w:val="231"/>
+        </w:trPr>
+        <w:tc>
+          <w:tcPr>
+            <w:tcW w:w="2091" w:type="dxa"/>
+            <w:shd w:val="clear" w:color="auto" w:fill="70AD47" w:themeFill="accent6"/>
+          </w:tcPr>
+          <w:p>
+            <w:pPr>
+              <w:rPr>
+                <w:b/>
+              </w:rPr>
+            </w:pPr>
+            <w:r>
+              <w:rPr>
+                <w:b/>
+              </w:rPr>
+              <w:t>Revisie</w:t>
+            </w:r>
+          </w:p>
+        </w:tc>
+        <w:tc>
+          <w:tcPr>
+            <w:tcW w:w="4362" w:type="dxa"/>
+            <w:shd w:val="clear" w:color="auto" w:fill="70AD47" w:themeFill="accent6"/>
+          </w:tcPr>
+          <w:p>
+            <w:pPr>
+              <w:rPr>
+                <w:b/>
+              </w:rPr>
+            </w:pPr>
+            <w:r>
+              <w:rPr>
+                <w:b/>
+              </w:rPr>
+              <w:t>Datum</w:t>
+            </w:r>
+          </w:p>
+        </w:tc>
+        <w:tc>
+          <w:tcPr>
+            <w:tcW w:w="2586" w:type="dxa"/>
+            <w:shd w:val="clear" w:color="auto" w:fill="70AD47" w:themeFill="accent6"/>
+          </w:tcPr>
+          <w:p>
+            <w:pPr>
+              <w:rPr>
+                <w:b/>
+              </w:rPr>
+            </w:pPr>
+            <w:r>
+              <w:rPr>
+                <w:b/>
+              </w:rPr>
+              <w:t>Auteur</w:t>
+            </w:r>
+          </w:p>
+        </w:tc>
+      </w:tr>
+      <w:tr>
+        <w:trPr>
+          <w:trHeight w:val="336"/>
+        </w:trPr>
+        <w:tc>
+          <w:tcPr>
+            <w:tcW w:w="2091" w:type="dxa"/>
+            <w:tcBorders>
+              <w:bottom w:val="single" w:sz="4" w:space="0" w:color="auto"/>
+            </w:tcBorders>
+          </w:tcPr>
+          <w:p>
+            <w:pPr>
+              <w:pStyle w:val="Kop1"/>
+              <w:outlineLvl w:val="0"/>
+              <w:rPr>
+                <w:b/>
+                <w:sz w:val="22"/>
+              </w:rPr>
+            </w:pPr>
+            <w:r>
+              <w:rPr>
+                <w:sz w:val="22"/>
+              </w:rPr>
+              <w:t>V</w:t>
+            </w:r>
+            <w:r>
+              <w:rPr>
+                <w:sz w:val="22"/>
+              </w:rPr>
+              <w:t>0.4</w:t>
+            </w:r>
+          </w:p>
+        </w:tc>
+        <w:tc>
+          <w:tcPr>
+            <w:tcW w:w="4362" w:type="dxa"/>
+            <w:tcBorders>
+              <w:bottom w:val="single" w:sz="4" w:space="0" w:color="auto"/>
+            </w:tcBorders>
+          </w:tcPr>
+          <w:p>
+            <w:r>
+              <w:t>27/05</w:t>
+            </w:r>
+            <w:r>
+              <w:t>/2016</w:t>
+            </w:r>
+          </w:p>
+        </w:tc>
+        <w:tc>
+          <w:tcPr>
+            <w:tcW w:w="2586" w:type="dxa"/>
+            <w:tcBorders>
+              <w:bottom w:val="single" w:sz="4" w:space="0" w:color="auto"/>
+            </w:tcBorders>
+          </w:tcPr>
+          <w:p>
+            <w:r>
+              <w:t>MK &amp; RB</w:t>
+            </w:r>
+          </w:p>
+        </w:tc>
+      </w:tr>
+      <w:tr>
+        <w:trPr>
+          <w:trHeight w:val="199"/>
+        </w:trPr>
+        <w:tc>
+          <w:tcPr>
+            <w:tcW w:w="2091" w:type="dxa"/>
+            <w:tcBorders>
+              <w:bottom w:val="single" w:sz="4" w:space="0" w:color="auto"/>
+              <w:right w:val="nil"/>
+            </w:tcBorders>
+            <w:shd w:val="clear" w:color="auto" w:fill="70AD47" w:themeFill="accent6"/>
+          </w:tcPr>
+          <w:p>
+            <w:pPr>
+              <w:rPr>
+                <w:b/>
+              </w:rPr>
+            </w:pPr>
+            <w:r>
+              <w:rPr>
+                <w:b/>
+              </w:rPr>
+              <w:t>Mutatie</w:t>
+            </w:r>
+          </w:p>
+        </w:tc>
+        <w:tc>
+          <w:tcPr>
+            <w:tcW w:w="4362" w:type="dxa"/>
+            <w:tcBorders>
+              <w:left w:val="nil"/>
+              <w:bottom w:val="single" w:sz="4" w:space="0" w:color="auto"/>
+              <w:right w:val="nil"/>
+            </w:tcBorders>
+            <w:shd w:val="clear" w:color="auto" w:fill="70AD47" w:themeFill="accent6"/>
+          </w:tcPr>
+          <w:p/>
+        </w:tc>
+        <w:tc>
+          <w:tcPr>
+            <w:tcW w:w="2586" w:type="dxa"/>
+            <w:tcBorders>
+              <w:left w:val="nil"/>
+              <w:bottom w:val="single" w:sz="4" w:space="0" w:color="auto"/>
+            </w:tcBorders>
+            <w:shd w:val="clear" w:color="auto" w:fill="70AD47" w:themeFill="accent6"/>
+          </w:tcPr>
+          <w:p/>
+        </w:tc>
+      </w:tr>
+      <w:tr>
+        <w:trPr>
+          <w:trHeight w:val="2364"/>
+        </w:trPr>
+        <w:tc>
+          <w:tcPr>
+            <w:tcW w:w="9039" w:type="dxa"/>
+            <w:gridSpan w:val="3"/>
+            <w:shd w:val="clear" w:color="auto" w:fill="auto"/>
+          </w:tcPr>
+          <w:p>
+            <w:pPr>
+              <w:rPr>
+                <w:lang w:val="en-US"/>
+              </w:rPr>
+            </w:pPr>
+            <w:r>
+              <w:t xml:space="preserve">+ </w:t>
+            </w:r>
+            <w:r>
+              <w:t xml:space="preserve"> SQLite3 Nuget Package toegevo</w:t>
+            </w:r>
+            <w:r>
+              <w:rPr>
+                <w:lang w:val="en-US"/>
+              </w:rPr>
+              <w:t>egd</w:t>
+            </w:r>
+            <w:r>
+              <w:rPr>
+                <w:lang w:val="en-US"/>
+              </w:rPr>
+              <w:br/>
+              <w:t>+ Database in solution</w:t>
+            </w:r>
+          </w:p>
+          <w:p>
+            <w:pPr>
+              <w:rPr>
+                <w:lang w:val="en-US"/>
+              </w:rPr>
+            </w:pPr>
+            <w:r>
+              <w:rPr>
+                <w:lang w:val="en-US"/>
+              </w:rPr>
+              <w:t>+ Design (HomePage, RegisterPage, Result</w:t>
+            </w:r>
+            <w:r>
+              <w:rPr>
+                <w:lang w:val="en-US"/>
+              </w:rPr>
+              <w:t>Page)</w:t>
+            </w:r>
+          </w:p>
+          <w:p>
+            <w:pPr>
+              <w:rPr>
+                <w:lang w:val="en-US"/>
+              </w:rPr>
+            </w:pPr>
+          </w:p>
+          <w:p>
+            <w:pPr>
+              <w:tabs>
+                <w:tab w:val="left" w:pos="3611"/>
+              </w:tabs>
+              <w:rPr>
+                <w:lang w:val="en-US"/>
+              </w:rPr>
+            </w:pPr>
+            <w:r>
+              <w:rPr>
+                <w:lang w:val="en-US"/>
+              </w:rPr>
+              <w:tab/>
+            </w:r>
+          </w:p>
+        </w:tc>
+      </w:tr>
+    </w:tbl>
+    <w:p>
+      <w:pPr>
+        <w:rPr>
+          <w:rFonts w:cs="Consolas"/>
+          <w:lang w:val="en-US"/>
+        </w:rPr>
+      </w:pPr>
+    </w:p>
+    <w:p>
+      <w:pPr>
+        <w:rPr>
+          <w:rFonts w:cs="Consolas"/>
+          <w:lang w:val="en-US"/>
+        </w:rPr>
+      </w:pPr>
+    </w:p>
+    <w:tbl>
+      <w:tblPr>
+        <w:tblStyle w:val="Tabelraster"/>
+        <w:tblW w:w="9039" w:type="dxa"/>
+        <w:tblLook w:val="04A0"/>
+      </w:tblPr>
+      <w:tblGrid>
+        <w:gridCol w:w="2091"/>
+        <w:gridCol w:w="4362"/>
+        <w:gridCol w:w="2586"/>
+      </w:tblGrid>
+      <w:tr>
+        <w:trPr>
+          <w:trHeight w:val="231"/>
+        </w:trPr>
+        <w:tc>
+          <w:tcPr>
+            <w:tcW w:w="2091" w:type="dxa"/>
+            <w:shd w:val="clear" w:color="auto" w:fill="70AD47" w:themeFill="accent6"/>
+          </w:tcPr>
+          <w:p>
+            <w:pPr>
+              <w:rPr>
+                <w:b/>
+              </w:rPr>
+            </w:pPr>
+            <w:r>
+              <w:rPr>
+                <w:b/>
+              </w:rPr>
+              <w:t>Revisie</w:t>
+            </w:r>
+          </w:p>
+        </w:tc>
+        <w:tc>
+          <w:tcPr>
+            <w:tcW w:w="4362" w:type="dxa"/>
+            <w:shd w:val="clear" w:color="auto" w:fill="70AD47" w:themeFill="accent6"/>
+          </w:tcPr>
+          <w:p>
+            <w:pPr>
+              <w:rPr>
+                <w:b/>
+              </w:rPr>
+            </w:pPr>
+            <w:r>
+              <w:rPr>
+                <w:b/>
+              </w:rPr>
+              <w:t>Datum</w:t>
+            </w:r>
+          </w:p>
+        </w:tc>
+        <w:tc>
+          <w:tcPr>
+            <w:tcW w:w="2586" w:type="dxa"/>
+            <w:shd w:val="clear" w:color="auto" w:fill="70AD47" w:themeFill="accent6"/>
+          </w:tcPr>
+          <w:p>
+            <w:pPr>
+              <w:rPr>
+                <w:b/>
+              </w:rPr>
+            </w:pPr>
+            <w:r>
+              <w:rPr>
+                <w:b/>
+              </w:rPr>
+              <w:t>Auteur</w:t>
+            </w:r>
+          </w:p>
+        </w:tc>
+      </w:tr>
+      <w:tr>
+        <w:trPr>
+          <w:trHeight w:val="336"/>
+        </w:trPr>
+        <w:tc>
+          <w:tcPr>
+            <w:tcW w:w="2091" w:type="dxa"/>
+            <w:tcBorders>
+              <w:bottom w:val="single" w:sz="4" w:space="0" w:color="auto"/>
+            </w:tcBorders>
+          </w:tcPr>
+          <w:p>
+            <w:pPr>
+              <w:pStyle w:val="Kop1"/>
+              <w:outlineLvl w:val="0"/>
+              <w:rPr>
+                <w:b/>
+                <w:sz w:val="22"/>
+              </w:rPr>
+            </w:pPr>
+            <w:r>
+              <w:rPr>
+                <w:sz w:val="22"/>
+              </w:rPr>
+              <w:t>V</w:t>
+            </w:r>
+            <w:r>
+              <w:rPr>
+                <w:sz w:val="22"/>
+              </w:rPr>
+              <w:t>0.3</w:t>
+            </w:r>
+          </w:p>
+        </w:tc>
+        <w:tc>
+          <w:tcPr>
+            <w:tcW w:w="4362" w:type="dxa"/>
+            <w:tcBorders>
+              <w:bottom w:val="single" w:sz="4" w:space="0" w:color="auto"/>
+            </w:tcBorders>
+          </w:tcPr>
+          <w:p>
+            <w:r>
+              <w:t>26/05</w:t>
+            </w:r>
+            <w:r>
+              <w:t>/2016</w:t>
+            </w:r>
+          </w:p>
+        </w:tc>
+        <w:tc>
+          <w:tcPr>
+            <w:tcW w:w="2586" w:type="dxa"/>
+            <w:tcBorders>
+              <w:bottom w:val="single" w:sz="4" w:space="0" w:color="auto"/>
+            </w:tcBorders>
+          </w:tcPr>
+          <w:p>
+            <w:r>
+              <w:t>MK</w:t>
+            </w:r>
+          </w:p>
+        </w:tc>
+      </w:tr>
+      <w:tr>
+        <w:trPr>
+          <w:trHeight w:val="199"/>
+        </w:trPr>
+        <w:tc>
+          <w:tcPr>
+            <w:tcW w:w="2091" w:type="dxa"/>
+            <w:tcBorders>
+              <w:bottom w:val="single" w:sz="4" w:space="0" w:color="auto"/>
+              <w:right w:val="nil"/>
+            </w:tcBorders>
+            <w:shd w:val="clear" w:color="auto" w:fill="70AD47" w:themeFill="accent6"/>
+          </w:tcPr>
+          <w:p>
+            <w:pPr>
+              <w:rPr>
+                <w:b/>
+              </w:rPr>
+            </w:pPr>
+            <w:r>
+              <w:rPr>
+                <w:b/>
+              </w:rPr>
+              <w:t>Mutatie</w:t>
+            </w:r>
+          </w:p>
+        </w:tc>
+        <w:tc>
+          <w:tcPr>
+            <w:tcW w:w="4362" w:type="dxa"/>
+            <w:tcBorders>
+              <w:left w:val="nil"/>
+              <w:bottom w:val="single" w:sz="4" w:space="0" w:color="auto"/>
+              <w:right w:val="nil"/>
+            </w:tcBorders>
+            <w:shd w:val="clear" w:color="auto" w:fill="70AD47" w:themeFill="accent6"/>
+          </w:tcPr>
+          <w:p/>
+        </w:tc>
+        <w:tc>
+          <w:tcPr>
+            <w:tcW w:w="2586" w:type="dxa"/>
+            <w:tcBorders>
+              <w:left w:val="nil"/>
+              <w:bottom w:val="single" w:sz="4" w:space="0" w:color="auto"/>
+            </w:tcBorders>
+            <w:shd w:val="clear" w:color="auto" w:fill="70AD47" w:themeFill="accent6"/>
+          </w:tcPr>
+          <w:p/>
+        </w:tc>
+      </w:tr>
+      <w:tr>
+        <w:trPr>
+          <w:trHeight w:val="2364"/>
+        </w:trPr>
+        <w:tc>
+          <w:tcPr>
+            <w:tcW w:w="9039" w:type="dxa"/>
+            <w:gridSpan w:val="3"/>
+            <w:shd w:val="clear" w:color="auto" w:fill="auto"/>
+          </w:tcPr>
+          <w:p>
+            <w:r>
+              <w:t>+ Model classes Properties toegevoegd in (Admin, Question, Score, User)</w:t>
+            </w:r>
+            <w:r>
+              <w:br/>
+              <w:t>+ Views lege pagina's</w:t>
+            </w:r>
+          </w:p>
+          <w:p>
+            <w:r>
+              <w:t>+ Helpers (NewDataScoreHelper, OldDateScoreHelper) Properties toegevoegd</w:t>
+            </w:r>
+            <w:r>
+              <w:br/>
+              <w:t>+ DatabaseHelper query functies toegevoegd voor admin, user en score.</w:t>
+            </w:r>
+          </w:p>
+          <w:p/>
+          <w:p>
+            <w:pPr>
+              <w:tabs>
+                <w:tab w:val="left" w:pos="3611"/>
+              </w:tabs>
+            </w:pPr>
+            <w:r>
+              <w:tab/>
+            </w:r>
+          </w:p>
+        </w:tc>
+      </w:tr>
+    </w:tbl>
+    <w:p>
+      <w:pPr>
+        <w:rPr>
+          <w:rFonts w:cs="Consolas"/>
+        </w:rPr>
+      </w:pPr>
+    </w:p>
+    <w:tbl>
+      <w:tblPr>
+        <w:tblStyle w:val="Tabelraster"/>
+        <w:tblW w:w="9039" w:type="dxa"/>
+        <w:tblLook w:val="04A0"/>
+      </w:tblPr>
+      <w:tblGrid>
+        <w:gridCol w:w="2091"/>
+        <w:gridCol w:w="4362"/>
+        <w:gridCol w:w="2586"/>
+      </w:tblGrid>
+      <w:tr>
+        <w:trPr>
+          <w:trHeight w:val="231"/>
+        </w:trPr>
+        <w:tc>
+          <w:tcPr>
+            <w:tcW w:w="2091" w:type="dxa"/>
+            <w:shd w:val="clear" w:color="auto" w:fill="70AD47" w:themeFill="accent6"/>
+          </w:tcPr>
+          <w:p>
+            <w:pPr>
+              <w:rPr>
+                <w:b/>
+              </w:rPr>
+            </w:pPr>
+            <w:r>
+              <w:rPr>
+                <w:b/>
+              </w:rPr>
+              <w:t>Revisie</w:t>
+            </w:r>
+          </w:p>
+        </w:tc>
+        <w:tc>
+          <w:tcPr>
+            <w:tcW w:w="4362" w:type="dxa"/>
+            <w:shd w:val="clear" w:color="auto" w:fill="70AD47" w:themeFill="accent6"/>
+          </w:tcPr>
+          <w:p>
+            <w:pPr>
+              <w:rPr>
+                <w:b/>
+              </w:rPr>
+            </w:pPr>
+            <w:r>
+              <w:rPr>
+                <w:b/>
+              </w:rPr>
+              <w:t>Datum</w:t>
+            </w:r>
+          </w:p>
+        </w:tc>
+        <w:tc>
+          <w:tcPr>
+            <w:tcW w:w="2586" w:type="dxa"/>
+            <w:shd w:val="clear" w:color="auto" w:fill="70AD47" w:themeFill="accent6"/>
+          </w:tcPr>
+          <w:p>
+            <w:pPr>
+              <w:rPr>
+                <w:b/>
+              </w:rPr>
+            </w:pPr>
+            <w:r>
+              <w:rPr>
+                <w:b/>
+              </w:rPr>
+              <w:t>Auteur</w:t>
+            </w:r>
+          </w:p>
+        </w:tc>
+      </w:tr>
+      <w:tr>
+        <w:trPr>
+          <w:trHeight w:val="336"/>
+        </w:trPr>
+        <w:tc>
+          <w:tcPr>
+            <w:tcW w:w="2091" w:type="dxa"/>
+            <w:tcBorders>
+              <w:bottom w:val="single" w:sz="4" w:space="0" w:color="auto"/>
+            </w:tcBorders>
+          </w:tcPr>
+          <w:p>
+            <w:pPr>
+              <w:pStyle w:val="Kop1"/>
+              <w:outlineLvl w:val="0"/>
+              <w:rPr>
+                <w:b/>
+                <w:sz w:val="22"/>
+              </w:rPr>
+            </w:pPr>
+            <w:r>
+              <w:rPr>
+                <w:sz w:val="22"/>
+              </w:rPr>
+              <w:t>V0.2</w:t>
+            </w:r>
+          </w:p>
+        </w:tc>
+        <w:tc>
+          <w:tcPr>
+            <w:tcW w:w="4362" w:type="dxa"/>
+            <w:tcBorders>
+              <w:bottom w:val="single" w:sz="4" w:space="0" w:color="auto"/>
+            </w:tcBorders>
+          </w:tcPr>
+          <w:p>
+            <w:r>
+              <w:t>25/05</w:t>
+            </w:r>
+            <w:r>
+              <w:t>/2016</w:t>
+            </w:r>
+          </w:p>
+        </w:tc>
+        <w:tc>
+          <w:tcPr>
+            <w:tcW w:w="2586" w:type="dxa"/>
+            <w:tcBorders>
+              <w:bottom w:val="single" w:sz="4" w:space="0" w:color="auto"/>
+            </w:tcBorders>
+          </w:tcPr>
+          <w:p>
+            <w:r>
+              <w:t>MK</w:t>
+            </w:r>
+          </w:p>
+        </w:tc>
+      </w:tr>
+      <w:tr>
+        <w:trPr>
+          <w:trHeight w:val="199"/>
+        </w:trPr>
+        <w:tc>
+          <w:tcPr>
+            <w:tcW w:w="2091" w:type="dxa"/>
+            <w:tcBorders>
+              <w:bottom w:val="single" w:sz="4" w:space="0" w:color="auto"/>
+              <w:right w:val="nil"/>
+            </w:tcBorders>
+            <w:shd w:val="clear" w:color="auto" w:fill="70AD47" w:themeFill="accent6"/>
+          </w:tcPr>
+          <w:p>
+            <w:pPr>
+              <w:rPr>
+                <w:b/>
+              </w:rPr>
+            </w:pPr>
+            <w:r>
+              <w:rPr>
+                <w:b/>
+              </w:rPr>
+              <w:t>Mutatie</w:t>
+            </w:r>
+          </w:p>
+        </w:tc>
+        <w:tc>
+          <w:tcPr>
+            <w:tcW w:w="4362" w:type="dxa"/>
+            <w:tcBorders>
+              <w:left w:val="nil"/>
+              <w:bottom w:val="single" w:sz="4" w:space="0" w:color="auto"/>
+              <w:right w:val="nil"/>
+            </w:tcBorders>
+            <w:shd w:val="clear" w:color="auto" w:fill="70AD47" w:themeFill="accent6"/>
+          </w:tcPr>
+          <w:p/>
+        </w:tc>
+        <w:tc>
+          <w:tcPr>
+            <w:tcW w:w="2586" w:type="dxa"/>
+            <w:tcBorders>
+              <w:left w:val="nil"/>
+              <w:bottom w:val="single" w:sz="4" w:space="0" w:color="auto"/>
+            </w:tcBorders>
+            <w:shd w:val="clear" w:color="auto" w:fill="70AD47" w:themeFill="accent6"/>
+          </w:tcPr>
+          <w:p/>
+        </w:tc>
+      </w:tr>
+      <w:tr>
+        <w:trPr>
+          <w:trHeight w:val="2364"/>
+        </w:trPr>
+        <w:tc>
+          <w:tcPr>
+            <w:tcW w:w="9039" w:type="dxa"/>
+            <w:gridSpan w:val="3"/>
+            <w:shd w:val="clear" w:color="auto" w:fill="auto"/>
+          </w:tcPr>
+          <w:p>
+            <w:r>
+              <w:t>+ Mappen structuur toegevoegd (Views, Model, Helper)</w:t>
+            </w:r>
+          </w:p>
+          <w:p>
+            <w:pPr>
+              <w:rPr>
+                <w:lang w:val="en-US"/>
+              </w:rPr>
+            </w:pPr>
+            <w:r>
+              <w:t>+ Model cl</w:t>
+            </w:r>
+            <w:r>
+              <w:rPr>
+                <w:lang w:val="en-US"/>
+              </w:rPr>
+              <w:t>asses (Admin, Question, Score, User)</w:t>
+            </w:r>
+          </w:p>
+          <w:p>
+            <w:pPr>
+              <w:rPr>
+                <w:lang w:val="en-US"/>
+              </w:rPr>
+            </w:pPr>
+            <w:r>
+              <w:rPr>
+                <w:lang w:val="en-US"/>
+              </w:rPr>
+              <w:t>+ Helper classes (DatabaseHelperClass, NewDateScoreHelper, OldDateScoreHelper, UserHelper)</w:t>
+            </w:r>
+          </w:p>
+          <w:p>
+            <w:pPr>
+              <w:rPr>
+                <w:lang w:val="en-US"/>
+              </w:rPr>
+            </w:pPr>
+          </w:p>
+          <w:p>
+            <w:pPr>
+              <w:rPr>
+                <w:lang w:val="en-US"/>
+              </w:rPr>
+            </w:pPr>
+          </w:p>
+          <w:p>
+            <w:pPr>
+              <w:tabs>
+                <w:tab w:val="left" w:pos="3611"/>
+              </w:tabs>
+              <w:rPr>
+                <w:lang w:val="en-US"/>
+              </w:rPr>
+            </w:pPr>
+            <w:r>
+              <w:rPr>
+                <w:lang w:val="en-US"/>
+              </w:rPr>
+              <w:tab/>
+            </w:r>
+          </w:p>
+        </w:tc>
+      </w:tr>
+    </w:tbl>
+    <w:p>
+      <w:pPr>
+        <w:rPr>
+          <w:rFonts w:cs="Consolas"/>
+          <w:lang w:val="en-US"/>
+        </w:rPr>
+      </w:pPr>
+    </w:p>
+    <w:p>
+      <w:pPr>
+        <w:rPr>
+          <w:rFonts w:cs="Consolas"/>
+          <w:lang w:val="en-US"/>
+        </w:rPr>
+      </w:pPr>
+      <w:r>
+        <w:rPr>
+          <w:rFonts w:cs="Consolas"/>
+          <w:lang w:val="en-US"/>
+        </w:rPr>
+        <w:br w:type="page"/>
+      </w:r>
+    </w:p>
+    <w:p>
+      <w:pPr>
+        <w:rPr>
+          <w:rFonts w:cs="Consolas"/>
+          <w:lang w:val="en-US"/>
+        </w:rPr>
+      </w:pPr>
+    </w:p>
+    <w:tbl>
+      <w:tblPr>
+        <w:tblStyle w:val="Tabelraster"/>
+        <w:tblW w:w="9039" w:type="dxa"/>
+        <w:tblLook w:val="04A0"/>
+      </w:tblPr>
+      <w:tblGrid>
+        <w:gridCol w:w="2091"/>
+        <w:gridCol w:w="4362"/>
+        <w:gridCol w:w="2586"/>
+      </w:tblGrid>
+      <w:tr>
+        <w:trPr>
+          <w:trHeight w:val="231"/>
+        </w:trPr>
+        <w:tc>
+          <w:tcPr>
+            <w:tcW w:w="2091" w:type="dxa"/>
+            <w:shd w:val="clear" w:color="auto" w:fill="70AD47" w:themeFill="accent6"/>
+          </w:tcPr>
+          <w:p>
+            <w:pPr>
+              <w:rPr>
+                <w:b/>
+              </w:rPr>
+            </w:pPr>
+            <w:r>
+              <w:rPr>
+                <w:b/>
+              </w:rPr>
+              <w:t>Revisie</w:t>
+            </w:r>
+          </w:p>
+        </w:tc>
+        <w:tc>
+          <w:tcPr>
+            <w:tcW w:w="4362" w:type="dxa"/>
+            <w:shd w:val="clear" w:color="auto" w:fill="70AD47" w:themeFill="accent6"/>
+          </w:tcPr>
+          <w:p>
+            <w:pPr>
+              <w:rPr>
+                <w:b/>
+              </w:rPr>
+            </w:pPr>
+            <w:r>
+              <w:rPr>
+                <w:b/>
+              </w:rPr>
+              <w:t>Datum</w:t>
+            </w:r>
+          </w:p>
+        </w:tc>
+        <w:tc>
+          <w:tcPr>
+            <w:tcW w:w="2586" w:type="dxa"/>
+            <w:shd w:val="clear" w:color="auto" w:fill="70AD47" w:themeFill="accent6"/>
+          </w:tcPr>
+          <w:p>
+            <w:pPr>
+              <w:rPr>
+                <w:b/>
+              </w:rPr>
+            </w:pPr>
+            <w:r>
+              <w:rPr>
+                <w:b/>
+              </w:rPr>
+              <w:t>Auteur</w:t>
+            </w:r>
+          </w:p>
+        </w:tc>
+      </w:tr>
+      <w:tr>
+        <w:trPr>
+          <w:trHeight w:val="336"/>
+        </w:trPr>
+        <w:tc>
+          <w:tcPr>
+            <w:tcW w:w="2091" w:type="dxa"/>
+            <w:tcBorders>
+              <w:bottom w:val="single" w:sz="4" w:space="0" w:color="auto"/>
+            </w:tcBorders>
+          </w:tcPr>
+          <w:p>
+            <w:pPr>
+              <w:pStyle w:val="Kop1"/>
+              <w:outlineLvl w:val="0"/>
+              <w:rPr>
+                <w:b/>
+                <w:sz w:val="22"/>
+              </w:rPr>
+            </w:pPr>
+            <w:r>
+              <w:rPr>
+                <w:sz w:val="22"/>
+              </w:rPr>
+              <w:t>V0.1</w:t>
+            </w:r>
+          </w:p>
+        </w:tc>
+        <w:tc>
+          <w:tcPr>
+            <w:tcW w:w="4362" w:type="dxa"/>
+            <w:tcBorders>
+              <w:bottom w:val="single" w:sz="4" w:space="0" w:color="auto"/>
+            </w:tcBorders>
+          </w:tcPr>
+          <w:p>
+            <w:r>
+              <w:t>24/05</w:t>
+            </w:r>
+            <w:r>
+              <w:t>/2016</w:t>
+            </w:r>
+          </w:p>
+        </w:tc>
+        <w:tc>
+          <w:tcPr>
+            <w:tcW w:w="2586" w:type="dxa"/>
+            <w:tcBorders>
+              <w:bottom w:val="single" w:sz="4" w:space="0" w:color="auto"/>
+            </w:tcBorders>
+          </w:tcPr>
+          <w:p>
+            <w:r>
+              <w:t>MK</w:t>
+            </w:r>
+          </w:p>
+        </w:tc>
+      </w:tr>
+      <w:tr>
+        <w:trPr>
+          <w:trHeight w:val="199"/>
+        </w:trPr>
+        <w:tc>
+          <w:tcPr>
+            <w:tcW w:w="2091" w:type="dxa"/>
+            <w:tcBorders>
+              <w:bottom w:val="single" w:sz="4" w:space="0" w:color="auto"/>
+              <w:right w:val="nil"/>
+            </w:tcBorders>
+            <w:shd w:val="clear" w:color="auto" w:fill="70AD47" w:themeFill="accent6"/>
+          </w:tcPr>
+          <w:p>
+            <w:pPr>
+              <w:rPr>
+                <w:b/>
+              </w:rPr>
+            </w:pPr>
+            <w:r>
+              <w:rPr>
+                <w:b/>
+              </w:rPr>
+              <w:t>Mutatie</w:t>
+            </w:r>
+          </w:p>
+        </w:tc>
+        <w:tc>
+          <w:tcPr>
+            <w:tcW w:w="4362" w:type="dxa"/>
+            <w:tcBorders>
+              <w:left w:val="nil"/>
+              <w:bottom w:val="single" w:sz="4" w:space="0" w:color="auto"/>
+              <w:right w:val="nil"/>
+            </w:tcBorders>
+            <w:shd w:val="clear" w:color="auto" w:fill="70AD47" w:themeFill="accent6"/>
+          </w:tcPr>
+          <w:p/>
+        </w:tc>
+        <w:tc>
+          <w:tcPr>
+            <w:tcW w:w="2586" w:type="dxa"/>
+            <w:tcBorders>
+              <w:left w:val="nil"/>
+              <w:bottom w:val="single" w:sz="4" w:space="0" w:color="auto"/>
+            </w:tcBorders>
+            <w:shd w:val="clear" w:color="auto" w:fill="70AD47" w:themeFill="accent6"/>
+          </w:tcPr>
+          <w:p/>
+        </w:tc>
+      </w:tr>
+      <w:tr>
+        <w:trPr>
+          <w:trHeight w:val="2364"/>
+        </w:trPr>
+        <w:tc>
+          <w:tcPr>
+            <w:tcW w:w="9039" w:type="dxa"/>
+            <w:gridSpan w:val="3"/>
+            <w:shd w:val="clear" w:color="auto" w:fill="auto"/>
+          </w:tcPr>
+          <w:p>
+            <w:pPr>
+              <w:rPr>
+                <w:lang w:val="en-US"/>
+              </w:rPr>
+            </w:pPr>
+            <w:r>
+              <w:rPr>
+                <w:lang w:val="en-US"/>
+              </w:rPr>
+              <w:t>+ Solution aangemaakt Windows Phone 8.1 Universal Application</w:t>
+            </w:r>
+          </w:p>
+          <w:p>
+            <w:pPr>
+              <w:rPr>
+                <w:lang w:val="en-US"/>
+              </w:rPr>
+            </w:pPr>
+          </w:p>
+          <w:p>
+            <w:pPr>
+              <w:tabs>
+                <w:tab w:val="left" w:pos="3611"/>
+              </w:tabs>
+              <w:rPr>
+                <w:lang w:val="en-US"/>
+              </w:rPr>
+            </w:pPr>
+            <w:r>
+              <w:rPr>
+                <w:lang w:val="en-US"/>
+              </w:rPr>
+              <w:tab/>
+            </w:r>
+          </w:p>
+        </w:tc>
+      </w:tr>
+    </w:tbl>
+    <w:p>
+      <w:pPr>
+        <w:rPr>
+          <w:rFonts w:cs="Consolas"/>
+          <w:lang w:val="en-US"/>
         </w:rPr>
       </w:pPr>
     </w:p>
@@ -1827,6 +4528,13 @@
         </w:rPr>
         <w:t>_______________</w:t>
       </w:r>
+    </w:p>
+    <w:p>
+      <w:pPr>
+        <w:rPr>
+          <w:rFonts w:cs="Consolas"/>
+        </w:rPr>
+      </w:pPr>
     </w:p>
     <w:sectPr>
       <w:headerReference w:type="default" r:id="rId8"/>
@@ -2260,7 +4968,7 @@
                   <w:rPr>
                     <w:noProof/>
                   </w:rPr>
-                  <w:t>1</w:t>
+                  <w:t>3</w:t>
                 </w:r>
                 <w:r>
                   <w:rPr>
@@ -3031,7 +5739,7 @@
 </file>
 
 <file path=customXml/itemProps1.xml><?xml version="1.0" encoding="utf-8"?>
-<ds:datastoreItem xmlns:ds="http://schemas.openxmlformats.org/officeDocument/2006/customXml" ds:itemID="{7E966D9E-9872-405D-89C4-BDDB7D945B0D}">
+<ds:datastoreItem xmlns:ds="http://schemas.openxmlformats.org/officeDocument/2006/customXml" ds:itemID="{F7877F41-D226-4258-BB2F-84E901AC96F4}">
   <ds:schemaRefs>
     <ds:schemaRef ds:uri="http://schemas.openxmlformats.org/officeDocument/2006/bibliography"/>
   </ds:schemaRefs>

</xml_diff>